<commit_message>
update func spec draft
</commit_message>
<xml_diff>
--- a/docs/functional-spec/Functional Specification.docx
+++ b/docs/functional-spec/Functional Specification.docx
@@ -542,6 +542,17 @@
           <w:rtl w:val="0"/>
         </w:rPr>
         <w:t xml:space="preserve">Basic IT knowledge for initial setup of mobile application and use of mobile NFC technology. Ability to install mobile application and set up user details such as student name and student number. </w:t>
+      </w:r>
+    </w:p>
+    <w:p>
+      <w:pPr>
+        <w:contextualSpacing w:val="0"/>
+        <w:rPr/>
+      </w:pPr>
+      <w:r>
+        <w:rPr>
+          <w:rtl w:val="0"/>
+        </w:rPr>
       </w:r>
     </w:p>
     <w:p>
@@ -700,13 +711,315 @@
           <w:b w:val="1"/>
           <w:rtl w:val="0"/>
         </w:rPr>
-        <w:t xml:space="preserve">Outcome: </w:t>
-      </w:r>
-      <w:r>
-        <w:rPr>
-          <w:rtl w:val="0"/>
-        </w:rPr>
-        <w:t xml:space="preserve">App indicates the nfc tag was read. Students details are saved to the database and the time and date is recorded.</w:t>
+        <w:t xml:space="preserve">Success: </w:t>
+      </w:r>
+      <w:r>
+        <w:rPr>
+          <w:rtl w:val="0"/>
+        </w:rPr>
+        <w:t xml:space="preserve">Students details (name, student num, phone number/IMEI num) are saved to the database and the time and date is recorded. Database is checked that the student name/IMEI num hasn’t been scanned already.</w:t>
+      </w:r>
+      <w:r>
+        <w:rPr>
+          <w:b w:val="1"/>
+          <w:rtl w:val="0"/>
+        </w:rPr>
+        <w:t xml:space="preserve"> </w:t>
+      </w:r>
+      <w:r>
+        <w:rPr>
+          <w:rtl w:val="0"/>
+        </w:rPr>
+        <w:t xml:space="preserve">App indicates the nfc tag was read.</w:t>
+      </w:r>
+    </w:p>
+    <w:p>
+      <w:pPr>
+        <w:spacing w:after="100" w:before="100" w:lineRule="auto"/>
+        <w:ind w:right="720"/>
+        <w:contextualSpacing w:val="0"/>
+        <w:rPr/>
+      </w:pPr>
+      <w:r>
+        <w:rPr>
+          <w:rtl w:val="0"/>
+        </w:rPr>
+        <w:tab/>
+      </w:r>
+      <w:r>
+        <w:rPr>
+          <w:b w:val="1"/>
+          <w:rtl w:val="0"/>
+        </w:rPr>
+        <w:t xml:space="preserve">Fail: </w:t>
+      </w:r>
+      <w:r>
+        <w:rPr>
+          <w:rtl w:val="0"/>
+        </w:rPr>
+        <w:t xml:space="preserve">Details are already in database. The student has already signed in, or this phone has already been used to sign in another student, App indicates that scan had failed. </w:t>
+      </w:r>
+    </w:p>
+    <w:p>
+      <w:pPr>
+        <w:spacing w:after="100" w:before="100" w:lineRule="auto"/>
+        <w:ind w:right="720"/>
+        <w:contextualSpacing w:val="0"/>
+        <w:rPr/>
+      </w:pPr>
+      <w:r>
+        <w:rPr>
+          <w:rtl w:val="0"/>
+        </w:rPr>
+      </w:r>
+    </w:p>
+    <w:p>
+      <w:pPr>
+        <w:spacing w:after="100" w:before="100" w:lineRule="auto"/>
+        <w:ind w:right="720"/>
+        <w:contextualSpacing w:val="0"/>
+        <w:rPr>
+          <w:b w:val="1"/>
+        </w:rPr>
+      </w:pPr>
+      <w:r>
+        <w:rPr>
+          <w:b w:val="1"/>
+          <w:rtl w:val="0"/>
+        </w:rPr>
+        <w:t xml:space="preserve">2. Sign up (</w:t>
+      </w:r>
+      <w:r>
+        <w:rPr>
+          <w:rtl w:val="0"/>
+        </w:rPr>
+        <w:t xml:space="preserve">Name, email, student ID, imei, phone no.</w:t>
+      </w:r>
+      <w:r>
+        <w:rPr>
+          <w:b w:val="1"/>
+          <w:rtl w:val="0"/>
+        </w:rPr>
+        <w:t xml:space="preserve">) </w:t>
+      </w:r>
+    </w:p>
+    <w:p>
+      <w:pPr>
+        <w:spacing w:after="100" w:before="100" w:lineRule="auto"/>
+        <w:ind w:right="720"/>
+        <w:contextualSpacing w:val="0"/>
+        <w:rPr/>
+      </w:pPr>
+      <w:r>
+        <w:rPr>
+          <w:b w:val="1"/>
+          <w:rtl w:val="0"/>
+        </w:rPr>
+        <w:t xml:space="preserve">Action: </w:t>
+      </w:r>
+      <w:r>
+        <w:rPr>
+          <w:rtl w:val="0"/>
+        </w:rPr>
+        <w:t xml:space="preserve">Sign up to application for first time. </w:t>
+      </w:r>
+      <w:r>
+        <w:rPr>
+          <w:b w:val="1"/>
+          <w:rtl w:val="0"/>
+        </w:rPr>
+        <w:t xml:space="preserve">(Database with all registered users is checked?)</w:t>
+      </w:r>
+      <w:r>
+        <w:rPr>
+          <w:rtl w:val="0"/>
+        </w:rPr>
+      </w:r>
+    </w:p>
+    <w:p>
+      <w:pPr>
+        <w:spacing w:after="100" w:before="100" w:lineRule="auto"/>
+        <w:ind w:right="720"/>
+        <w:contextualSpacing w:val="0"/>
+        <w:rPr>
+          <w:b w:val="1"/>
+        </w:rPr>
+      </w:pPr>
+      <w:r>
+        <w:rPr>
+          <w:rtl w:val="0"/>
+        </w:rPr>
+      </w:r>
+    </w:p>
+    <w:p>
+      <w:pPr>
+        <w:spacing w:after="100" w:before="100" w:lineRule="auto"/>
+        <w:ind w:right="720"/>
+        <w:contextualSpacing w:val="0"/>
+        <w:rPr>
+          <w:b w:val="1"/>
+        </w:rPr>
+      </w:pPr>
+      <w:r>
+        <w:rPr>
+          <w:b w:val="1"/>
+          <w:rtl w:val="0"/>
+        </w:rPr>
+        <w:t xml:space="preserve">3. Lecturer accesses web interface</w:t>
+      </w:r>
+    </w:p>
+    <w:p>
+      <w:pPr>
+        <w:spacing w:after="100" w:before="100" w:lineRule="auto"/>
+        <w:ind w:right="720"/>
+        <w:contextualSpacing w:val="0"/>
+        <w:rPr/>
+      </w:pPr>
+      <w:r>
+        <w:rPr>
+          <w:b w:val="1"/>
+          <w:rtl w:val="0"/>
+        </w:rPr>
+        <w:t xml:space="preserve">Action: </w:t>
+      </w:r>
+      <w:r>
+        <w:rPr>
+          <w:rtl w:val="0"/>
+        </w:rPr>
+        <w:t xml:space="preserve">Lecturer uses details to sign into web interface </w:t>
+      </w:r>
+    </w:p>
+    <w:p>
+      <w:pPr>
+        <w:spacing w:after="100" w:before="100" w:lineRule="auto"/>
+        <w:ind w:right="720"/>
+        <w:contextualSpacing w:val="0"/>
+        <w:rPr>
+          <w:b w:val="1"/>
+        </w:rPr>
+      </w:pPr>
+      <w:r>
+        <w:rPr>
+          <w:b w:val="1"/>
+          <w:rtl w:val="0"/>
+        </w:rPr>
+        <w:t xml:space="preserve">Success: </w:t>
+      </w:r>
+      <w:r>
+        <w:rPr>
+          <w:rtl w:val="0"/>
+        </w:rPr>
+        <w:t xml:space="preserve">A timetable is displayed, slots where the tag had been scanned are highlighted on the timetable. </w:t>
+      </w:r>
+      <w:r>
+        <w:rPr>
+          <w:b w:val="1"/>
+          <w:rtl w:val="0"/>
+        </w:rPr>
+        <w:t xml:space="preserve">(Will timetable be personalised/edit-able?)</w:t>
+      </w:r>
+    </w:p>
+    <w:p>
+      <w:pPr>
+        <w:spacing w:after="100" w:before="100" w:lineRule="auto"/>
+        <w:ind w:right="720"/>
+        <w:contextualSpacing w:val="0"/>
+        <w:rPr/>
+      </w:pPr>
+      <w:r>
+        <w:rPr>
+          <w:b w:val="1"/>
+          <w:rtl w:val="0"/>
+        </w:rPr>
+        <w:t xml:space="preserve">Fail: </w:t>
+      </w:r>
+      <w:r>
+        <w:rPr>
+          <w:rtl w:val="0"/>
+        </w:rPr>
+        <w:t xml:space="preserve">Interface alerts user sign in was unsuccessful</w:t>
+      </w:r>
+    </w:p>
+    <w:p>
+      <w:pPr>
+        <w:spacing w:after="100" w:before="100" w:lineRule="auto"/>
+        <w:ind w:right="720"/>
+        <w:contextualSpacing w:val="0"/>
+        <w:rPr>
+          <w:b w:val="1"/>
+        </w:rPr>
+      </w:pPr>
+      <w:r>
+        <w:rPr>
+          <w:rtl w:val="0"/>
+        </w:rPr>
+      </w:r>
+    </w:p>
+    <w:p>
+      <w:pPr>
+        <w:spacing w:after="100" w:before="100" w:lineRule="auto"/>
+        <w:ind w:right="720"/>
+        <w:contextualSpacing w:val="0"/>
+        <w:rPr>
+          <w:b w:val="1"/>
+        </w:rPr>
+      </w:pPr>
+      <w:r>
+        <w:rPr>
+          <w:b w:val="1"/>
+          <w:rtl w:val="0"/>
+        </w:rPr>
+        <w:t xml:space="preserve">Check imei isnt being used more than once</w:t>
+      </w:r>
+    </w:p>
+    <w:p>
+      <w:pPr>
+        <w:spacing w:after="100" w:before="100" w:lineRule="auto"/>
+        <w:ind w:right="720"/>
+        <w:contextualSpacing w:val="0"/>
+        <w:rPr>
+          <w:b w:val="1"/>
+        </w:rPr>
+      </w:pPr>
+      <w:r>
+        <w:rPr>
+          <w:b w:val="1"/>
+          <w:rtl w:val="0"/>
+        </w:rPr>
+        <w:t xml:space="preserve">Check student isn’t registered twice</w:t>
+      </w:r>
+    </w:p>
+    <w:p>
+      <w:pPr>
+        <w:spacing w:after="100" w:before="100" w:lineRule="auto"/>
+        <w:ind w:right="720"/>
+        <w:contextualSpacing w:val="0"/>
+        <w:rPr/>
+      </w:pPr>
+      <w:r>
+        <w:rPr>
+          <w:b w:val="1"/>
+          <w:rtl w:val="0"/>
+        </w:rPr>
+        <w:t xml:space="preserve">How does the lecturers interface work?   </w:t>
+      </w:r>
+      <w:r>
+        <w:rPr>
+          <w:rtl w:val="0"/>
+        </w:rPr>
+      </w:r>
+    </w:p>
+    <w:p>
+      <w:pPr>
+        <w:spacing w:after="100" w:before="100" w:lineRule="auto"/>
+        <w:ind w:right="720"/>
+        <w:contextualSpacing w:val="0"/>
+        <w:rPr/>
+      </w:pPr>
+      <w:r>
+        <w:rPr>
+          <w:rtl w:val="0"/>
+        </w:rPr>
       </w:r>
     </w:p>
     <w:p>
@@ -802,7 +1115,14 @@
         <w:rPr>
           <w:rtl w:val="0"/>
         </w:rPr>
-        <w:t xml:space="preserve">Mobile device must have NFC technology. (secondary version with qr code?)</w:t>
+        <w:t xml:space="preserve">Mobile device must have NFC technology. </w:t>
+      </w:r>
+      <w:r>
+        <w:rPr>
+          <w:b w:val="1"/>
+          <w:rtl w:val="0"/>
+        </w:rPr>
+        <w:t xml:space="preserve">(secondary version with QR code?)</w:t>
       </w:r>
     </w:p>
     <w:p>
@@ -835,6 +1155,39 @@
         <w:rPr>
           <w:u w:val="none"/>
         </w:rPr>
+      </w:pPr>
+      <w:r>
+        <w:rPr>
+          <w:rtl w:val="0"/>
+        </w:rPr>
+      </w:r>
+    </w:p>
+    <w:p>
+      <w:pPr>
+        <w:contextualSpacing w:val="0"/>
+        <w:rPr/>
+      </w:pPr>
+      <w:r>
+        <w:rPr>
+          <w:rtl w:val="0"/>
+        </w:rPr>
+      </w:r>
+    </w:p>
+    <w:p>
+      <w:pPr>
+        <w:contextualSpacing w:val="0"/>
+        <w:rPr/>
+      </w:pPr>
+      <w:r>
+        <w:rPr>
+          <w:rtl w:val="0"/>
+        </w:rPr>
+      </w:r>
+    </w:p>
+    <w:p>
+      <w:pPr>
+        <w:contextualSpacing w:val="0"/>
+        <w:rPr/>
       </w:pPr>
       <w:r>
         <w:rPr>

</xml_diff>